<commit_message>
Actualizar el archivo de estilo CSS y el backend TEI para mejorar la presentación y la información de la aplicación feniX-ML.
</commit_message>
<xml_diff>
--- a/ejemplos/test_prologoycomedia.docx
+++ b/ejemplos/test_prologoycomedia.docx
@@ -129,7 +129,35 @@
         <w:rPr>
           <w:lang w:val="es-ES"/>
         </w:rPr>
-        <w:t>hi rend="italic"</w:t>
+        <w:t xml:space="preserve">hi </w:t>
+      </w:r>
+      <w:proofErr w:type="spellStart"/>
+      <w:r>
+        <w:rPr>
+          <w:lang w:val="es-ES"/>
+        </w:rPr>
+        <w:t>rend</w:t>
+      </w:r>
+      <w:proofErr w:type="spellEnd"/>
+      <w:r>
+        <w:rPr>
+          <w:lang w:val="es-ES"/>
+        </w:rPr>
+        <w:t>="</w:t>
+      </w:r>
+      <w:proofErr w:type="spellStart"/>
+      <w:r>
+        <w:rPr>
+          <w:lang w:val="es-ES"/>
+        </w:rPr>
+        <w:t>italic</w:t>
+      </w:r>
+      <w:proofErr w:type="spellEnd"/>
+      <w:r>
+        <w:rPr>
+          <w:lang w:val="es-ES"/>
+        </w:rPr>
+        <w:t>"</w:t>
       </w:r>
       <w:r>
         <w:rPr>
@@ -437,6 +465,7 @@
                 <w:lang w:eastAsia="it-IT"/>
               </w:rPr>
             </w:pPr>
+            <w:proofErr w:type="spellStart"/>
             <w:r>
               <w:rPr>
                 <w:rFonts w:ascii="Arial" w:eastAsia="Times New Roman" w:hAnsi="Arial" w:cs="Arial"/>
@@ -448,6 +477,7 @@
               </w:rPr>
               <w:t>Estrofa</w:t>
             </w:r>
+            <w:proofErr w:type="spellEnd"/>
           </w:p>
         </w:tc>
         <w:tc>
@@ -486,12 +516,21 @@
             <w:tcW w:w="2841" w:type="dxa"/>
           </w:tcPr>
           <w:p>
+            <w:proofErr w:type="spellStart"/>
             <w:r>
               <w:rPr>
                 <w:b/>
                 <w:i/>
               </w:rPr>
-              <w:t>Acto primero</w:t>
+              <w:t>Acto</w:t>
+            </w:r>
+            <w:proofErr w:type="spellEnd"/>
+            <w:r>
+              <w:rPr>
+                <w:b/>
+                <w:i/>
+              </w:rPr>
+              <w:t xml:space="preserve"> primero</w:t>
             </w:r>
           </w:p>
         </w:tc>
@@ -529,9 +568,11 @@
             <w:tcW w:w="2841" w:type="dxa"/>
           </w:tcPr>
           <w:p>
+            <w:proofErr w:type="spellStart"/>
             <w:r>
               <w:t>redondillas</w:t>
             </w:r>
+            <w:proofErr w:type="spellEnd"/>
           </w:p>
         </w:tc>
         <w:tc>
@@ -565,8 +606,21 @@
           </w:tcPr>
           <w:p>
             <w:r>
-              <w:t>romance en – eo</w:t>
-            </w:r>
+              <w:t xml:space="preserve">romance </w:t>
+            </w:r>
+            <w:proofErr w:type="spellStart"/>
+            <w:r>
+              <w:t>en</w:t>
+            </w:r>
+            <w:proofErr w:type="spellEnd"/>
+            <w:r>
+              <w:t xml:space="preserve"> – </w:t>
+            </w:r>
+            <w:proofErr w:type="spellStart"/>
+            <w:r>
+              <w:t>eo</w:t>
+            </w:r>
+            <w:proofErr w:type="spellEnd"/>
           </w:p>
         </w:tc>
         <w:tc>
@@ -596,9 +650,19 @@
             <w:tcW w:w="2841" w:type="dxa"/>
           </w:tcPr>
           <w:p>
-            <w:r>
-              <w:t>endecasílabos sueltos</w:t>
-            </w:r>
+            <w:proofErr w:type="spellStart"/>
+            <w:r>
+              <w:t>endecasílabos</w:t>
+            </w:r>
+            <w:proofErr w:type="spellEnd"/>
+            <w:r>
+              <w:t xml:space="preserve"> </w:t>
+            </w:r>
+            <w:proofErr w:type="spellStart"/>
+            <w:r>
+              <w:t>sueltos</w:t>
+            </w:r>
+            <w:proofErr w:type="spellEnd"/>
           </w:p>
         </w:tc>
         <w:tc>
@@ -628,9 +692,11 @@
             <w:tcW w:w="2841" w:type="dxa"/>
           </w:tcPr>
           <w:p>
+            <w:proofErr w:type="spellStart"/>
             <w:r>
               <w:t>soneto</w:t>
             </w:r>
+            <w:proofErr w:type="spellEnd"/>
           </w:p>
         </w:tc>
         <w:tc>
@@ -723,12 +789,21 @@
             <w:tcW w:w="2841" w:type="dxa"/>
           </w:tcPr>
           <w:p>
+            <w:proofErr w:type="spellStart"/>
             <w:r>
               <w:rPr>
                 <w:b/>
                 <w:i/>
               </w:rPr>
-              <w:t xml:space="preserve">Acto </w:t>
+              <w:t>Acto</w:t>
+            </w:r>
+            <w:proofErr w:type="spellEnd"/>
+            <w:r>
+              <w:rPr>
+                <w:b/>
+                <w:i/>
+              </w:rPr>
+              <w:t xml:space="preserve"> </w:t>
             </w:r>
             <w:r>
               <w:rPr>
@@ -768,9 +843,11 @@
             <w:tcW w:w="2841" w:type="dxa"/>
           </w:tcPr>
           <w:p>
+            <w:proofErr w:type="spellStart"/>
             <w:r>
               <w:t>quintillas</w:t>
             </w:r>
+            <w:proofErr w:type="spellEnd"/>
           </w:p>
         </w:tc>
         <w:tc>
@@ -800,9 +877,11 @@
             <w:tcW w:w="2841" w:type="dxa"/>
           </w:tcPr>
           <w:p>
+            <w:proofErr w:type="spellStart"/>
             <w:r>
               <w:t>Redondillas</w:t>
             </w:r>
+            <w:proofErr w:type="spellEnd"/>
           </w:p>
         </w:tc>
         <w:tc>
@@ -927,12 +1006,21 @@
             <w:tcW w:w="2841" w:type="dxa"/>
           </w:tcPr>
           <w:p>
+            <w:proofErr w:type="spellStart"/>
             <w:r>
               <w:rPr>
                 <w:b/>
                 <w:i/>
               </w:rPr>
-              <w:t xml:space="preserve">Acto </w:t>
+              <w:t>Acto</w:t>
+            </w:r>
+            <w:proofErr w:type="spellEnd"/>
+            <w:r>
+              <w:rPr>
+                <w:b/>
+                <w:i/>
+              </w:rPr>
+              <w:t xml:space="preserve"> </w:t>
             </w:r>
             <w:r>
               <w:rPr>
@@ -972,9 +1060,11 @@
             <w:tcW w:w="2841" w:type="dxa"/>
           </w:tcPr>
           <w:p>
+            <w:proofErr w:type="spellStart"/>
             <w:r>
               <w:t>redondillas</w:t>
             </w:r>
+            <w:proofErr w:type="spellEnd"/>
           </w:p>
         </w:tc>
         <w:tc>
@@ -1004,9 +1094,19 @@
             <w:tcW w:w="2841" w:type="dxa"/>
           </w:tcPr>
           <w:p>
-            <w:r>
-              <w:t>octavas reales</w:t>
-            </w:r>
+            <w:proofErr w:type="spellStart"/>
+            <w:r>
+              <w:t>octavas</w:t>
+            </w:r>
+            <w:proofErr w:type="spellEnd"/>
+            <w:r>
+              <w:t xml:space="preserve"> </w:t>
+            </w:r>
+            <w:proofErr w:type="spellStart"/>
+            <w:r>
+              <w:t>reales</w:t>
+            </w:r>
+            <w:proofErr w:type="spellEnd"/>
           </w:p>
         </w:tc>
         <w:tc>
@@ -1042,9 +1142,19 @@
             <w:tcW w:w="2841" w:type="dxa"/>
           </w:tcPr>
           <w:p>
-            <w:r>
-              <w:t>tercetos encadenados</w:t>
-            </w:r>
+            <w:proofErr w:type="spellStart"/>
+            <w:r>
+              <w:t>tercetos</w:t>
+            </w:r>
+            <w:proofErr w:type="spellEnd"/>
+            <w:r>
+              <w:t xml:space="preserve"> </w:t>
+            </w:r>
+            <w:proofErr w:type="spellStart"/>
+            <w:r>
+              <w:t>encadenados</w:t>
+            </w:r>
+            <w:proofErr w:type="spellEnd"/>
           </w:p>
         </w:tc>
         <w:tc>
@@ -1143,6 +1253,7 @@
                 <w:i/>
               </w:rPr>
             </w:pPr>
+            <w:proofErr w:type="spellStart"/>
             <w:r>
               <w:rPr>
                 <w:b/>
@@ -1150,6 +1261,7 @@
               </w:rPr>
               <w:t>Resumen</w:t>
             </w:r>
+            <w:proofErr w:type="spellEnd"/>
           </w:p>
         </w:tc>
         <w:tc>
@@ -1199,12 +1311,14 @@
             <w:tcW w:w="2841" w:type="dxa"/>
           </w:tcPr>
           <w:p>
+            <w:proofErr w:type="spellStart"/>
             <w:r>
               <w:t>r</w:t>
             </w:r>
             <w:r>
               <w:t>edondillas</w:t>
             </w:r>
+            <w:proofErr w:type="spellEnd"/>
           </w:p>
         </w:tc>
         <w:tc>
@@ -1234,9 +1348,11 @@
             <w:tcW w:w="2841" w:type="dxa"/>
           </w:tcPr>
           <w:p>
+            <w:proofErr w:type="spellStart"/>
             <w:r>
               <w:t>quintillas</w:t>
             </w:r>
+            <w:proofErr w:type="spellEnd"/>
           </w:p>
         </w:tc>
         <w:tc>
@@ -1298,9 +1414,19 @@
             <w:tcW w:w="2841" w:type="dxa"/>
           </w:tcPr>
           <w:p>
-            <w:r>
-              <w:t>endecasílabos sueltos</w:t>
-            </w:r>
+            <w:proofErr w:type="spellStart"/>
+            <w:r>
+              <w:t>endecasílabos</w:t>
+            </w:r>
+            <w:proofErr w:type="spellEnd"/>
+            <w:r>
+              <w:t xml:space="preserve"> </w:t>
+            </w:r>
+            <w:proofErr w:type="spellStart"/>
+            <w:r>
+              <w:t>sueltos</w:t>
+            </w:r>
+            <w:proofErr w:type="spellEnd"/>
           </w:p>
         </w:tc>
         <w:tc>
@@ -1330,10 +1456,20 @@
             <w:tcW w:w="2841" w:type="dxa"/>
           </w:tcPr>
           <w:p>
+            <w:proofErr w:type="spellStart"/>
             <w:r>
               <w:lastRenderedPageBreak/>
-              <w:t>octavas reales</w:t>
-            </w:r>
+              <w:t>octavas</w:t>
+            </w:r>
+            <w:proofErr w:type="spellEnd"/>
+            <w:r>
+              <w:t xml:space="preserve"> </w:t>
+            </w:r>
+            <w:proofErr w:type="spellStart"/>
+            <w:r>
+              <w:t>reales</w:t>
+            </w:r>
+            <w:proofErr w:type="spellEnd"/>
           </w:p>
         </w:tc>
         <w:tc>
@@ -1363,9 +1499,19 @@
             <w:tcW w:w="2841" w:type="dxa"/>
           </w:tcPr>
           <w:p>
-            <w:r>
-              <w:t>tercetos encadenados</w:t>
-            </w:r>
+            <w:proofErr w:type="spellStart"/>
+            <w:r>
+              <w:t>tercetos</w:t>
+            </w:r>
+            <w:proofErr w:type="spellEnd"/>
+            <w:r>
+              <w:t xml:space="preserve"> </w:t>
+            </w:r>
+            <w:proofErr w:type="spellStart"/>
+            <w:r>
+              <w:t>encadenados</w:t>
+            </w:r>
+            <w:proofErr w:type="spellEnd"/>
           </w:p>
         </w:tc>
         <w:tc>
@@ -1427,9 +1573,11 @@
             <w:tcW w:w="2841" w:type="dxa"/>
           </w:tcPr>
           <w:p>
+            <w:proofErr w:type="spellStart"/>
             <w:r>
               <w:t>soneto</w:t>
             </w:r>
+            <w:proofErr w:type="spellEnd"/>
           </w:p>
         </w:tc>
         <w:tc>
@@ -1716,7 +1864,23 @@
         <w:pStyle w:val="Prosa"/>
       </w:pPr>
       <w:r>
-        <w:t>Si hay notas, ahora no van como notas al pie, sino que las notas están en un archivo aparte. Dado que no se pueden usar números como en los versos, para las notas en las partes sin numerar (títulos, dedicatoria, dramatis personae, acotaciones, etc.), se usa @ delante la @palabra a la que afecta, o última palabra de la frase, de forma que se identifique después dónde va la llamada a la nota.</w:t>
+        <w:t xml:space="preserve">Si hay notas, ahora no van como notas al pie, sino que las notas están en un archivo aparte. Dado que no se pueden usar números como en los versos, para las notas en las partes sin numerar (títulos, dedicatoria, </w:t>
+      </w:r>
+      <w:proofErr w:type="spellStart"/>
+      <w:r>
+        <w:t>dramatis</w:t>
+      </w:r>
+      <w:proofErr w:type="spellEnd"/>
+      <w:r>
+        <w:t xml:space="preserve"> </w:t>
+      </w:r>
+      <w:proofErr w:type="spellStart"/>
+      <w:r>
+        <w:t>personae</w:t>
+      </w:r>
+      <w:proofErr w:type="spellEnd"/>
+      <w:r>
+        <w:t>, acotaciones, etc.), se usa @ delante la @palabra a la que afecta, o última palabra de la frase, de forma que se identifique después dónde va la llamada a la nota.</w:t>
       </w:r>
     </w:p>
     <w:p>
@@ -2125,58 +2289,94 @@
     </w:p>
     <w:p>
       <w:pPr>
+        <w:pStyle w:val="Verso"/>
+      </w:pPr>
+      <w:r>
+        <w:t xml:space="preserve">Si un verso queda partido  </w:t>
+      </w:r>
+    </w:p>
+    <w:p>
+      <w:pPr>
+        <w:pStyle w:val="Verso"/>
+      </w:pPr>
+      <w:r>
+        <w:t xml:space="preserve">entre varios personajes,  </w:t>
+      </w:r>
+    </w:p>
+    <w:p>
+      <w:pPr>
+        <w:pStyle w:val="Verso"/>
+      </w:pPr>
+      <w:r>
+        <w:t xml:space="preserve">marcamos cada fragmento  </w:t>
+      </w:r>
+    </w:p>
+    <w:p>
+      <w:pPr>
+        <w:pStyle w:val="Verso"/>
+      </w:pPr>
+      <w:r>
+        <w:t>con el estilo que encaje.</w:t>
+      </w:r>
+    </w:p>
+    <w:p>
+      <w:pPr>
+        <w:pStyle w:val="Personaje"/>
+      </w:pPr>
+      <w:r>
+        <w:t>P</w:t>
+      </w:r>
+      <w:r>
+        <w:t>ersonaje</w:t>
+      </w:r>
+      <w:r>
+        <w:t>4</w:t>
+      </w:r>
+    </w:p>
+    <w:p>
+      <w:pPr>
         <w:pStyle w:val="Partidoincial"/>
-        <w:rPr>
-          <w:color w:val="77206D" w:themeColor="accent5" w:themeShade="BF"/>
-        </w:rPr>
-      </w:pPr>
-      <w:r>
-        <w:rPr>
-          <w:color w:val="77206D" w:themeColor="accent5" w:themeShade="BF"/>
-        </w:rPr>
-        <w:t xml:space="preserve">Si un verso queda partido  </w:t>
+      </w:pPr>
+      <w:r>
+        <w:t xml:space="preserve">Primero </w:t>
+      </w:r>
+    </w:p>
+    <w:p>
+      <w:pPr>
+        <w:pStyle w:val="Personaje"/>
+      </w:pPr>
+      <w:r>
+        <w:t>P</w:t>
+      </w:r>
+      <w:r>
+        <w:t>ersonaje3</w:t>
+      </w:r>
+    </w:p>
+    <w:p>
+      <w:pPr>
+        <w:pStyle w:val="Partidofinal"/>
+      </w:pPr>
+      <w:r>
+        <w:t xml:space="preserve">con “inicial”,  </w:t>
+      </w:r>
+    </w:p>
+    <w:p>
+      <w:pPr>
+        <w:pStyle w:val="Personaje"/>
+      </w:pPr>
+      <w:r>
+        <w:t>P</w:t>
+      </w:r>
+      <w:r>
+        <w:t>ersonaje4</w:t>
       </w:r>
     </w:p>
     <w:p>
       <w:pPr>
         <w:pStyle w:val="Partidoincial"/>
-        <w:rPr>
-          <w:color w:val="77206D" w:themeColor="accent5" w:themeShade="BF"/>
-        </w:rPr>
-      </w:pPr>
-      <w:r>
-        <w:rPr>
-          <w:color w:val="77206D" w:themeColor="accent5" w:themeShade="BF"/>
-        </w:rPr>
-        <w:t xml:space="preserve">entre varios personajes,  </w:t>
-      </w:r>
-    </w:p>
-    <w:p>
-      <w:pPr>
-        <w:pStyle w:val="Partidoincial"/>
-        <w:rPr>
-          <w:color w:val="77206D" w:themeColor="accent5" w:themeShade="BF"/>
-        </w:rPr>
-      </w:pPr>
-      <w:r>
-        <w:rPr>
-          <w:color w:val="77206D" w:themeColor="accent5" w:themeShade="BF"/>
-        </w:rPr>
-        <w:t xml:space="preserve">marcamos cada fragmento  </w:t>
-      </w:r>
-    </w:p>
-    <w:p>
-      <w:pPr>
-        <w:pStyle w:val="Partidoincial"/>
-        <w:rPr>
-          <w:color w:val="77206D" w:themeColor="accent5" w:themeShade="BF"/>
-        </w:rPr>
-      </w:pPr>
-      <w:r>
-        <w:rPr>
-          <w:color w:val="77206D" w:themeColor="accent5" w:themeShade="BF"/>
-        </w:rPr>
-        <w:t>con el estilo que encaje.</w:t>
+      </w:pPr>
+      <w:r>
+        <w:t xml:space="preserve">luego </w:t>
       </w:r>
     </w:p>
     <w:p>
@@ -2187,18 +2387,15 @@
         <w:t>P</w:t>
       </w:r>
       <w:r>
-        <w:t>ersonaje</w:t>
-      </w:r>
-      <w:r>
-        <w:t>4</w:t>
-      </w:r>
-    </w:p>
-    <w:p>
-      <w:pPr>
-        <w:pStyle w:val="Partidoincial"/>
-      </w:pPr>
-      <w:r>
-        <w:t xml:space="preserve">Primero </w:t>
+        <w:t>ersonaje3</w:t>
+      </w:r>
+    </w:p>
+    <w:p>
+      <w:pPr>
+        <w:pStyle w:val="Partidomedio"/>
+      </w:pPr>
+      <w:r>
+        <w:t xml:space="preserve">“medio” </w:t>
       </w:r>
     </w:p>
     <w:p>
@@ -2209,72 +2406,20 @@
         <w:t>P</w:t>
       </w:r>
       <w:r>
-        <w:t>ersonaje3</w:t>
+        <w:t>ersonaje4</w:t>
       </w:r>
     </w:p>
     <w:p>
       <w:pPr>
         <w:pStyle w:val="Partidofinal"/>
       </w:pPr>
-      <w:r>
-        <w:t xml:space="preserve">con “inicial”,  </w:t>
-      </w:r>
-    </w:p>
-    <w:p>
-      <w:pPr>
-        <w:pStyle w:val="Personaje"/>
-      </w:pPr>
-      <w:r>
-        <w:t>P</w:t>
-      </w:r>
-      <w:r>
-        <w:t>ersonaje4</w:t>
-      </w:r>
-    </w:p>
-    <w:p>
-      <w:pPr>
-        <w:pStyle w:val="Partidoincial"/>
-      </w:pPr>
-      <w:r>
-        <w:t xml:space="preserve">luego </w:t>
-      </w:r>
-    </w:p>
-    <w:p>
-      <w:pPr>
-        <w:pStyle w:val="Personaje"/>
-      </w:pPr>
-      <w:r>
-        <w:t>P</w:t>
-      </w:r>
-      <w:r>
-        <w:t>ersonaje3</w:t>
-      </w:r>
-    </w:p>
-    <w:p>
-      <w:pPr>
-        <w:pStyle w:val="Partidomedio"/>
-      </w:pPr>
-      <w:r>
-        <w:t xml:space="preserve">“medio” </w:t>
-      </w:r>
-    </w:p>
-    <w:p>
-      <w:pPr>
-        <w:pStyle w:val="Personaje"/>
-      </w:pPr>
-      <w:r>
-        <w:t>P</w:t>
-      </w:r>
-      <w:r>
-        <w:t>ersonaje4</w:t>
-      </w:r>
-    </w:p>
-    <w:p>
-      <w:pPr>
-        <w:pStyle w:val="Partidofinal"/>
-      </w:pPr>
-      <w:r>
-        <w:t xml:space="preserve">si hay unión,  </w:t>
+      <w:proofErr w:type="spellStart"/>
+      <w:r>
+        <w:t>si</w:t>
+      </w:r>
+      <w:proofErr w:type="spellEnd"/>
+      <w:r>
+        <w:t xml:space="preserve"> hay unión,  </w:t>
       </w:r>
     </w:p>
     <w:p>

</xml_diff>

<commit_message>
cambios estilos y cursiva en notas al pie
</commit_message>
<xml_diff>
--- a/ejemplos/test_prologoycomedia.docx
+++ b/ejemplos/test_prologoycomedia.docx
@@ -1100,13 +1100,8 @@
             </w:r>
             <w:proofErr w:type="spellEnd"/>
             <w:r>
-              <w:t xml:space="preserve"> </w:t>
-            </w:r>
-            <w:proofErr w:type="spellStart"/>
-            <w:r>
-              <w:t>reales</w:t>
-            </w:r>
-            <w:proofErr w:type="spellEnd"/>
+              <w:t xml:space="preserve"> reales</w:t>
+            </w:r>
           </w:p>
         </w:tc>
         <w:tc>
@@ -1463,13 +1458,8 @@
             </w:r>
             <w:proofErr w:type="spellEnd"/>
             <w:r>
-              <w:t xml:space="preserve"> </w:t>
-            </w:r>
-            <w:proofErr w:type="spellStart"/>
-            <w:r>
-              <w:t>reales</w:t>
-            </w:r>
-            <w:proofErr w:type="spellEnd"/>
+              <w:t xml:space="preserve"> reales</w:t>
+            </w:r>
           </w:p>
         </w:tc>
         <w:tc>
@@ -2880,7 +2870,21 @@
         <w:rPr>
           <w:lang w:val="es-ES"/>
         </w:rPr>
-        <w:t>Esta es una nota en el prólogo, con el sistema de notas al pie de Word.</w:t>
+        <w:t xml:space="preserve">Esta es una </w:t>
+      </w:r>
+      <w:r>
+        <w:rPr>
+          <w:i/>
+          <w:iCs/>
+          <w:lang w:val="es-ES"/>
+        </w:rPr>
+        <w:t>nota en el prólogo</w:t>
+      </w:r>
+      <w:r>
+        <w:rPr>
+          <w:lang w:val="es-ES"/>
+        </w:rPr>
+        <w:t>, con el sistema de notas al pie de Word.</w:t>
       </w:r>
     </w:p>
   </w:footnote>
@@ -3831,13 +3835,13 @@
     <w:basedOn w:val="Normal"/>
     <w:link w:val="TitulocomediaCarattere"/>
     <w:qFormat/>
-    <w:rsid w:val="00B0544C"/>
+    <w:rsid w:val="006F2D82"/>
     <w:pPr>
       <w:jc w:val="center"/>
     </w:pPr>
     <w:rPr>
       <w:rFonts w:ascii="Garamond" w:hAnsi="Garamond"/>
-      <w:smallCaps/>
+      <w:caps/>
       <w:sz w:val="32"/>
     </w:rPr>
   </w:style>
@@ -3845,10 +3849,10 @@
     <w:name w:val="Titulo_comedia Carattere"/>
     <w:basedOn w:val="Fuentedeprrafopredeter"/>
     <w:link w:val="Titulocomedia"/>
-    <w:rsid w:val="00B0544C"/>
+    <w:rsid w:val="006F2D82"/>
     <w:rPr>
       <w:rFonts w:ascii="Garamond" w:hAnsi="Garamond"/>
-      <w:smallCaps/>
+      <w:caps/>
       <w:sz w:val="32"/>
     </w:rPr>
   </w:style>
@@ -3885,14 +3889,14 @@
     <w:basedOn w:val="Normal"/>
     <w:link w:val="ActoCarattere"/>
     <w:qFormat/>
-    <w:rsid w:val="00C36916"/>
+    <w:rsid w:val="006F2D82"/>
     <w:pPr>
       <w:jc w:val="center"/>
     </w:pPr>
     <w:rPr>
       <w:rFonts w:ascii="Garamond" w:hAnsi="Garamond"/>
       <w:iCs/>
-      <w:smallCaps/>
+      <w:caps/>
       <w:sz w:val="24"/>
       <w:lang w:val="es-ES"/>
     </w:rPr>
@@ -3901,11 +3905,11 @@
     <w:name w:val="Acto Carattere"/>
     <w:basedOn w:val="Fuentedeprrafopredeter"/>
     <w:link w:val="Acto"/>
-    <w:rsid w:val="00C36916"/>
+    <w:rsid w:val="006F2D82"/>
     <w:rPr>
       <w:rFonts w:ascii="Garamond" w:hAnsi="Garamond"/>
       <w:iCs/>
-      <w:smallCaps/>
+      <w:caps/>
       <w:sz w:val="24"/>
       <w:lang w:val="es-ES"/>
     </w:rPr>
@@ -3937,7 +3941,8 @@
       <w:rFonts w:ascii="Garamond" w:hAnsi="Garamond"/>
       <w:i/>
       <w:iCs w:val="0"/>
-      <w:smallCaps w:val="0"/>
+      <w:caps/>
+      <w:smallCaps/>
       <w:sz w:val="24"/>
       <w:lang w:val="es-ES"/>
     </w:rPr>
@@ -3949,11 +3954,11 @@
     <w:link w:val="PersonajeCarattere"/>
     <w:uiPriority w:val="1"/>
     <w:qFormat/>
-    <w:rsid w:val="0027741D"/>
+    <w:rsid w:val="006F2D82"/>
     <w:rPr>
       <w:rFonts w:ascii="Garamond" w:hAnsi="Garamond"/>
       <w:b/>
-      <w:smallCaps/>
+      <w:caps/>
       <w:sz w:val="24"/>
       <w:lang w:val="es-ES"/>
     </w:rPr>
@@ -3963,12 +3968,13 @@
     <w:basedOn w:val="AcotCarattere"/>
     <w:link w:val="Personaje"/>
     <w:uiPriority w:val="1"/>
-    <w:rsid w:val="0027741D"/>
+    <w:rsid w:val="006F2D82"/>
     <w:rPr>
       <w:rFonts w:ascii="Garamond" w:hAnsi="Garamond"/>
       <w:b/>
       <w:i w:val="0"/>
       <w:iCs w:val="0"/>
+      <w:caps w:val="0"/>
       <w:smallCaps/>
       <w:sz w:val="24"/>
       <w:lang w:val="es-ES"/>
@@ -3998,6 +4004,7 @@
       <w:b w:val="0"/>
       <w:i w:val="0"/>
       <w:iCs w:val="0"/>
+      <w:caps w:val="0"/>
       <w:smallCaps w:val="0"/>
       <w:color w:val="77206D" w:themeColor="accent5" w:themeShade="BF"/>
       <w:sz w:val="24"/>
@@ -4029,6 +4036,7 @@
       <w:b w:val="0"/>
       <w:i w:val="0"/>
       <w:iCs w:val="0"/>
+      <w:caps w:val="0"/>
       <w:smallCaps w:val="0"/>
       <w:color w:val="000000" w:themeColor="text1"/>
       <w:sz w:val="24"/>
@@ -4056,6 +4064,7 @@
       <w:b w:val="0"/>
       <w:i w:val="0"/>
       <w:iCs w:val="0"/>
+      <w:caps w:val="0"/>
       <w:smallCaps w:val="0"/>
       <w:color w:val="37AE02"/>
       <w:sz w:val="24"/>
@@ -4085,6 +4094,7 @@
       <w:b w:val="0"/>
       <w:i w:val="0"/>
       <w:iCs w:val="0"/>
+      <w:caps w:val="0"/>
       <w:smallCaps w:val="0"/>
       <w:color w:val="00B0F0"/>
       <w:sz w:val="24"/>
@@ -4115,6 +4125,7 @@
       <w:b w:val="0"/>
       <w:i w:val="0"/>
       <w:iCs w:val="0"/>
+      <w:caps w:val="0"/>
       <w:smallCaps w:val="0"/>
       <w:color w:val="FF0000"/>
       <w:sz w:val="24"/>
@@ -4126,14 +4137,14 @@
     <w:basedOn w:val="Normal"/>
     <w:link w:val="DramatislistaCarattere"/>
     <w:qFormat/>
-    <w:rsid w:val="00C36916"/>
+    <w:rsid w:val="006F2D82"/>
     <w:pPr>
       <w:spacing w:after="0"/>
       <w:jc w:val="center"/>
     </w:pPr>
     <w:rPr>
       <w:rFonts w:ascii="Garamond" w:hAnsi="Garamond"/>
-      <w:smallCaps/>
+      <w:caps/>
       <w:sz w:val="24"/>
       <w:lang w:val="es-ES"/>
     </w:rPr>
@@ -4142,10 +4153,10 @@
     <w:name w:val="Dramatis_lista Carattere"/>
     <w:basedOn w:val="Fuentedeprrafopredeter"/>
     <w:link w:val="Dramatislista"/>
-    <w:rsid w:val="00C36916"/>
+    <w:rsid w:val="006F2D82"/>
     <w:rPr>
       <w:rFonts w:ascii="Garamond" w:hAnsi="Garamond"/>
-      <w:smallCaps/>
+      <w:caps/>
       <w:sz w:val="24"/>
       <w:lang w:val="es-ES"/>
     </w:rPr>

</xml_diff>

<commit_message>
Actualizar el procesamiento de subtítulos en el párrafo frontal para usar notas procesadas. Actualizar el exe y plantilla.
</commit_message>
<xml_diff>
--- a/ejemplos/test_prologoycomedia.docx
+++ b/ejemplos/test_prologoycomedia.docx
@@ -129,35 +129,7 @@
         <w:rPr>
           <w:lang w:val="es-ES"/>
         </w:rPr>
-        <w:t xml:space="preserve">hi </w:t>
-      </w:r>
-      <w:proofErr w:type="spellStart"/>
-      <w:r>
-        <w:rPr>
-          <w:lang w:val="es-ES"/>
-        </w:rPr>
-        <w:t>rend</w:t>
-      </w:r>
-      <w:proofErr w:type="spellEnd"/>
-      <w:r>
-        <w:rPr>
-          <w:lang w:val="es-ES"/>
-        </w:rPr>
-        <w:t>="</w:t>
-      </w:r>
-      <w:proofErr w:type="spellStart"/>
-      <w:r>
-        <w:rPr>
-          <w:lang w:val="es-ES"/>
-        </w:rPr>
-        <w:t>italic</w:t>
-      </w:r>
-      <w:proofErr w:type="spellEnd"/>
-      <w:r>
-        <w:rPr>
-          <w:lang w:val="es-ES"/>
-        </w:rPr>
-        <w:t>"</w:t>
+        <w:t>hi rend="italic"</w:t>
       </w:r>
       <w:r>
         <w:rPr>
@@ -189,6 +161,13 @@
           <w:lang w:val="es-ES"/>
         </w:rPr>
         <w:t>Estudio</w:t>
+      </w:r>
+      <w:r>
+        <w:rPr>
+          <w:rStyle w:val="Refdenotaalpie"/>
+          <w:lang w:val="es-ES"/>
+        </w:rPr>
+        <w:footnoteReference w:id="2"/>
       </w:r>
     </w:p>
     <w:p>
@@ -465,7 +444,6 @@
                 <w:lang w:eastAsia="it-IT"/>
               </w:rPr>
             </w:pPr>
-            <w:proofErr w:type="spellStart"/>
             <w:r>
               <w:rPr>
                 <w:rFonts w:ascii="Arial" w:eastAsia="Times New Roman" w:hAnsi="Arial" w:cs="Arial"/>
@@ -477,7 +455,6 @@
               </w:rPr>
               <w:t>Estrofa</w:t>
             </w:r>
-            <w:proofErr w:type="spellEnd"/>
           </w:p>
         </w:tc>
         <w:tc>
@@ -516,21 +493,12 @@
             <w:tcW w:w="2841" w:type="dxa"/>
           </w:tcPr>
           <w:p>
-            <w:proofErr w:type="spellStart"/>
             <w:r>
               <w:rPr>
                 <w:b/>
                 <w:i/>
               </w:rPr>
-              <w:t>Acto</w:t>
-            </w:r>
-            <w:proofErr w:type="spellEnd"/>
-            <w:r>
-              <w:rPr>
-                <w:b/>
-                <w:i/>
-              </w:rPr>
-              <w:t xml:space="preserve"> primero</w:t>
+              <w:t>Acto primero</w:t>
             </w:r>
           </w:p>
         </w:tc>
@@ -568,11 +536,9 @@
             <w:tcW w:w="2841" w:type="dxa"/>
           </w:tcPr>
           <w:p>
-            <w:proofErr w:type="spellStart"/>
             <w:r>
               <w:t>redondillas</w:t>
             </w:r>
-            <w:proofErr w:type="spellEnd"/>
           </w:p>
         </w:tc>
         <w:tc>
@@ -606,21 +572,8 @@
           </w:tcPr>
           <w:p>
             <w:r>
-              <w:t xml:space="preserve">romance </w:t>
-            </w:r>
-            <w:proofErr w:type="spellStart"/>
-            <w:r>
-              <w:t>en</w:t>
-            </w:r>
-            <w:proofErr w:type="spellEnd"/>
-            <w:r>
-              <w:t xml:space="preserve"> – </w:t>
-            </w:r>
-            <w:proofErr w:type="spellStart"/>
-            <w:r>
-              <w:t>eo</w:t>
-            </w:r>
-            <w:proofErr w:type="spellEnd"/>
+              <w:t>romance en – eo</w:t>
+            </w:r>
           </w:p>
         </w:tc>
         <w:tc>
@@ -650,19 +603,9 @@
             <w:tcW w:w="2841" w:type="dxa"/>
           </w:tcPr>
           <w:p>
-            <w:proofErr w:type="spellStart"/>
-            <w:r>
-              <w:t>endecasílabos</w:t>
-            </w:r>
-            <w:proofErr w:type="spellEnd"/>
-            <w:r>
-              <w:t xml:space="preserve"> </w:t>
-            </w:r>
-            <w:proofErr w:type="spellStart"/>
-            <w:r>
-              <w:t>sueltos</w:t>
-            </w:r>
-            <w:proofErr w:type="spellEnd"/>
+            <w:r>
+              <w:t>endecasílabos sueltos</w:t>
+            </w:r>
           </w:p>
         </w:tc>
         <w:tc>
@@ -692,11 +635,9 @@
             <w:tcW w:w="2841" w:type="dxa"/>
           </w:tcPr>
           <w:p>
-            <w:proofErr w:type="spellStart"/>
             <w:r>
               <w:t>soneto</w:t>
             </w:r>
-            <w:proofErr w:type="spellEnd"/>
           </w:p>
         </w:tc>
         <w:tc>
@@ -789,21 +730,12 @@
             <w:tcW w:w="2841" w:type="dxa"/>
           </w:tcPr>
           <w:p>
-            <w:proofErr w:type="spellStart"/>
             <w:r>
               <w:rPr>
                 <w:b/>
                 <w:i/>
               </w:rPr>
-              <w:t>Acto</w:t>
-            </w:r>
-            <w:proofErr w:type="spellEnd"/>
-            <w:r>
-              <w:rPr>
-                <w:b/>
-                <w:i/>
-              </w:rPr>
-              <w:t xml:space="preserve"> </w:t>
+              <w:t xml:space="preserve">Acto </w:t>
             </w:r>
             <w:r>
               <w:rPr>
@@ -843,11 +775,9 @@
             <w:tcW w:w="2841" w:type="dxa"/>
           </w:tcPr>
           <w:p>
-            <w:proofErr w:type="spellStart"/>
             <w:r>
               <w:t>quintillas</w:t>
             </w:r>
-            <w:proofErr w:type="spellEnd"/>
           </w:p>
         </w:tc>
         <w:tc>
@@ -877,11 +807,9 @@
             <w:tcW w:w="2841" w:type="dxa"/>
           </w:tcPr>
           <w:p>
-            <w:proofErr w:type="spellStart"/>
             <w:r>
               <w:t>Redondillas</w:t>
             </w:r>
-            <w:proofErr w:type="spellEnd"/>
           </w:p>
         </w:tc>
         <w:tc>
@@ -1006,21 +934,12 @@
             <w:tcW w:w="2841" w:type="dxa"/>
           </w:tcPr>
           <w:p>
-            <w:proofErr w:type="spellStart"/>
             <w:r>
               <w:rPr>
                 <w:b/>
                 <w:i/>
               </w:rPr>
-              <w:t>Acto</w:t>
-            </w:r>
-            <w:proofErr w:type="spellEnd"/>
-            <w:r>
-              <w:rPr>
-                <w:b/>
-                <w:i/>
-              </w:rPr>
-              <w:t xml:space="preserve"> </w:t>
+              <w:t xml:space="preserve">Acto </w:t>
             </w:r>
             <w:r>
               <w:rPr>
@@ -1060,11 +979,9 @@
             <w:tcW w:w="2841" w:type="dxa"/>
           </w:tcPr>
           <w:p>
-            <w:proofErr w:type="spellStart"/>
             <w:r>
               <w:t>redondillas</w:t>
             </w:r>
-            <w:proofErr w:type="spellEnd"/>
           </w:p>
         </w:tc>
         <w:tc>
@@ -1094,13 +1011,8 @@
             <w:tcW w:w="2841" w:type="dxa"/>
           </w:tcPr>
           <w:p>
-            <w:proofErr w:type="spellStart"/>
-            <w:r>
-              <w:t>octavas</w:t>
-            </w:r>
-            <w:proofErr w:type="spellEnd"/>
-            <w:r>
-              <w:t xml:space="preserve"> reales</w:t>
+            <w:r>
+              <w:t>octavas reales</w:t>
             </w:r>
           </w:p>
         </w:tc>
@@ -1116,7 +1028,7 @@
               <w:rPr>
                 <w:rStyle w:val="Refdenotaalpie"/>
               </w:rPr>
-              <w:footnoteReference w:id="2"/>
+              <w:footnoteReference w:id="3"/>
             </w:r>
           </w:p>
         </w:tc>
@@ -1137,19 +1049,9 @@
             <w:tcW w:w="2841" w:type="dxa"/>
           </w:tcPr>
           <w:p>
-            <w:proofErr w:type="spellStart"/>
-            <w:r>
-              <w:t>tercetos</w:t>
-            </w:r>
-            <w:proofErr w:type="spellEnd"/>
-            <w:r>
-              <w:t xml:space="preserve"> </w:t>
-            </w:r>
-            <w:proofErr w:type="spellStart"/>
-            <w:r>
-              <w:t>encadenados</w:t>
-            </w:r>
-            <w:proofErr w:type="spellEnd"/>
+            <w:r>
+              <w:t>tercetos encadenados</w:t>
+            </w:r>
           </w:p>
         </w:tc>
         <w:tc>
@@ -1248,7 +1150,6 @@
                 <w:i/>
               </w:rPr>
             </w:pPr>
-            <w:proofErr w:type="spellStart"/>
             <w:r>
               <w:rPr>
                 <w:b/>
@@ -1256,7 +1157,6 @@
               </w:rPr>
               <w:t>Resumen</w:t>
             </w:r>
-            <w:proofErr w:type="spellEnd"/>
           </w:p>
         </w:tc>
         <w:tc>
@@ -1306,14 +1206,12 @@
             <w:tcW w:w="2841" w:type="dxa"/>
           </w:tcPr>
           <w:p>
-            <w:proofErr w:type="spellStart"/>
             <w:r>
               <w:t>r</w:t>
             </w:r>
             <w:r>
               <w:t>edondillas</w:t>
             </w:r>
-            <w:proofErr w:type="spellEnd"/>
           </w:p>
         </w:tc>
         <w:tc>
@@ -1343,11 +1241,9 @@
             <w:tcW w:w="2841" w:type="dxa"/>
           </w:tcPr>
           <w:p>
-            <w:proofErr w:type="spellStart"/>
             <w:r>
               <w:t>quintillas</w:t>
             </w:r>
-            <w:proofErr w:type="spellEnd"/>
           </w:p>
         </w:tc>
         <w:tc>
@@ -1409,19 +1305,10 @@
             <w:tcW w:w="2841" w:type="dxa"/>
           </w:tcPr>
           <w:p>
-            <w:proofErr w:type="spellStart"/>
-            <w:r>
-              <w:t>endecasílabos</w:t>
-            </w:r>
-            <w:proofErr w:type="spellEnd"/>
-            <w:r>
-              <w:t xml:space="preserve"> </w:t>
-            </w:r>
-            <w:proofErr w:type="spellStart"/>
-            <w:r>
-              <w:t>sueltos</w:t>
-            </w:r>
-            <w:proofErr w:type="spellEnd"/>
+            <w:r>
+              <w:lastRenderedPageBreak/>
+              <w:t>endecasílabos sueltos</w:t>
+            </w:r>
           </w:p>
         </w:tc>
         <w:tc>
@@ -1451,14 +1338,8 @@
             <w:tcW w:w="2841" w:type="dxa"/>
           </w:tcPr>
           <w:p>
-            <w:proofErr w:type="spellStart"/>
-            <w:r>
-              <w:lastRenderedPageBreak/>
-              <w:t>octavas</w:t>
-            </w:r>
-            <w:proofErr w:type="spellEnd"/>
-            <w:r>
-              <w:t xml:space="preserve"> reales</w:t>
+            <w:r>
+              <w:t>octavas reales</w:t>
             </w:r>
           </w:p>
         </w:tc>
@@ -1489,19 +1370,9 @@
             <w:tcW w:w="2841" w:type="dxa"/>
           </w:tcPr>
           <w:p>
-            <w:proofErr w:type="spellStart"/>
-            <w:r>
-              <w:t>tercetos</w:t>
-            </w:r>
-            <w:proofErr w:type="spellEnd"/>
-            <w:r>
-              <w:t xml:space="preserve"> </w:t>
-            </w:r>
-            <w:proofErr w:type="spellStart"/>
-            <w:r>
-              <w:t>encadenados</w:t>
-            </w:r>
-            <w:proofErr w:type="spellEnd"/>
+            <w:r>
+              <w:t>tercetos encadenados</w:t>
+            </w:r>
           </w:p>
         </w:tc>
         <w:tc>
@@ -1563,11 +1434,9 @@
             <w:tcW w:w="2841" w:type="dxa"/>
           </w:tcPr>
           <w:p>
-            <w:proofErr w:type="spellStart"/>
             <w:r>
               <w:t>soneto</w:t>
             </w:r>
-            <w:proofErr w:type="spellEnd"/>
           </w:p>
         </w:tc>
         <w:tc>
@@ -1854,23 +1723,7 @@
         <w:pStyle w:val="Prosa"/>
       </w:pPr>
       <w:r>
-        <w:t xml:space="preserve">Si hay notas, ahora no van como notas al pie, sino que las notas están en un archivo aparte. Dado que no se pueden usar números como en los versos, para las notas en las partes sin numerar (títulos, dedicatoria, </w:t>
-      </w:r>
-      <w:proofErr w:type="spellStart"/>
-      <w:r>
-        <w:t>dramatis</w:t>
-      </w:r>
-      <w:proofErr w:type="spellEnd"/>
-      <w:r>
-        <w:t xml:space="preserve"> </w:t>
-      </w:r>
-      <w:proofErr w:type="spellStart"/>
-      <w:r>
-        <w:t>personae</w:t>
-      </w:r>
-      <w:proofErr w:type="spellEnd"/>
-      <w:r>
-        <w:t>, acotaciones, etc.), se usa @ delante la @palabra a la que afecta, o última palabra de la frase, de forma que se identifique después dónde va la llamada a la nota.</w:t>
+        <w:t>Si hay notas, ahora no van como notas al pie, sino que las notas están en un archivo aparte. Dado que no se pueden usar números como en los versos, para las notas en las partes sin numerar (títulos, dedicatoria, dramatis personae, acotaciones, etc.), se usa @ delante la @palabra a la que afecta, o última palabra de la frase, de forma que se identifique después dónde va la llamada a la nota.</w:t>
       </w:r>
     </w:p>
     <w:p>
@@ -2008,7 +1861,6 @@
         <w:pStyle w:val="Acto"/>
       </w:pPr>
       <w:r>
-        <w:lastRenderedPageBreak/>
         <w:t xml:space="preserve">Acto </w:t>
       </w:r>
       <w:r>
@@ -2443,6 +2295,7 @@
         <w:pStyle w:val="Personaje"/>
       </w:pPr>
       <w:r>
+        <w:lastRenderedPageBreak/>
         <w:t>P</w:t>
       </w:r>
       <w:r>
@@ -2454,7 +2307,6 @@
         <w:pStyle w:val="Verso"/>
       </w:pPr>
       <w:r>
-        <w:lastRenderedPageBreak/>
         <w:t xml:space="preserve">y al cerrarse el parlamento  </w:t>
       </w:r>
     </w:p>
@@ -2889,6 +2741,31 @@
     </w:p>
   </w:footnote>
   <w:footnote w:id="2">
+    <w:p>
+      <w:pPr>
+        <w:pStyle w:val="Textonotapie"/>
+        <w:rPr>
+          <w:lang w:val="es-ES"/>
+        </w:rPr>
+      </w:pPr>
+      <w:r>
+        <w:rPr>
+          <w:rStyle w:val="Refdenotaalpie"/>
+        </w:rPr>
+        <w:footnoteRef/>
+      </w:r>
+      <w:r>
+        <w:t xml:space="preserve"> </w:t>
+      </w:r>
+      <w:r>
+        <w:rPr>
+          <w:lang w:val="es-ES"/>
+        </w:rPr>
+        <w:t>Nota en un título.</w:t>
+      </w:r>
+    </w:p>
+  </w:footnote>
+  <w:footnote w:id="3">
     <w:p>
       <w:pPr>
         <w:pStyle w:val="Textonotapie"/>

</xml_diff>

<commit_message>
Añadir type para encabezado para dramatis personae con y actualizar referencias en el código
</commit_message>
<xml_diff>
--- a/ejemplos/test_prologoycomedia.docx
+++ b/ejemplos/test_prologoycomedia.docx
@@ -129,7 +129,35 @@
         <w:rPr>
           <w:lang w:val="es-ES"/>
         </w:rPr>
-        <w:t>hi rend="italic"</w:t>
+        <w:t xml:space="preserve">hi </w:t>
+      </w:r>
+      <w:proofErr w:type="spellStart"/>
+      <w:r>
+        <w:rPr>
+          <w:lang w:val="es-ES"/>
+        </w:rPr>
+        <w:t>rend</w:t>
+      </w:r>
+      <w:proofErr w:type="spellEnd"/>
+      <w:r>
+        <w:rPr>
+          <w:lang w:val="es-ES"/>
+        </w:rPr>
+        <w:t>="</w:t>
+      </w:r>
+      <w:proofErr w:type="spellStart"/>
+      <w:r>
+        <w:rPr>
+          <w:lang w:val="es-ES"/>
+        </w:rPr>
+        <w:t>italic</w:t>
+      </w:r>
+      <w:proofErr w:type="spellEnd"/>
+      <w:r>
+        <w:rPr>
+          <w:lang w:val="es-ES"/>
+        </w:rPr>
+        <w:t>"</w:t>
       </w:r>
       <w:r>
         <w:rPr>
@@ -444,6 +472,7 @@
                 <w:lang w:eastAsia="it-IT"/>
               </w:rPr>
             </w:pPr>
+            <w:proofErr w:type="spellStart"/>
             <w:r>
               <w:rPr>
                 <w:rFonts w:ascii="Arial" w:eastAsia="Times New Roman" w:hAnsi="Arial" w:cs="Arial"/>
@@ -455,6 +484,7 @@
               </w:rPr>
               <w:t>Estrofa</w:t>
             </w:r>
+            <w:proofErr w:type="spellEnd"/>
           </w:p>
         </w:tc>
         <w:tc>
@@ -493,12 +523,21 @@
             <w:tcW w:w="2841" w:type="dxa"/>
           </w:tcPr>
           <w:p>
+            <w:proofErr w:type="spellStart"/>
             <w:r>
               <w:rPr>
                 <w:b/>
                 <w:i/>
               </w:rPr>
-              <w:t>Acto primero</w:t>
+              <w:t>Acto</w:t>
+            </w:r>
+            <w:proofErr w:type="spellEnd"/>
+            <w:r>
+              <w:rPr>
+                <w:b/>
+                <w:i/>
+              </w:rPr>
+              <w:t xml:space="preserve"> primero</w:t>
             </w:r>
           </w:p>
         </w:tc>
@@ -536,9 +575,11 @@
             <w:tcW w:w="2841" w:type="dxa"/>
           </w:tcPr>
           <w:p>
+            <w:proofErr w:type="spellStart"/>
             <w:r>
               <w:t>redondillas</w:t>
             </w:r>
+            <w:proofErr w:type="spellEnd"/>
           </w:p>
         </w:tc>
         <w:tc>
@@ -572,8 +613,21 @@
           </w:tcPr>
           <w:p>
             <w:r>
-              <w:t>romance en – eo</w:t>
-            </w:r>
+              <w:t xml:space="preserve">romance </w:t>
+            </w:r>
+            <w:proofErr w:type="spellStart"/>
+            <w:r>
+              <w:t>en</w:t>
+            </w:r>
+            <w:proofErr w:type="spellEnd"/>
+            <w:r>
+              <w:t xml:space="preserve"> – </w:t>
+            </w:r>
+            <w:proofErr w:type="spellStart"/>
+            <w:r>
+              <w:t>eo</w:t>
+            </w:r>
+            <w:proofErr w:type="spellEnd"/>
           </w:p>
         </w:tc>
         <w:tc>
@@ -603,9 +657,19 @@
             <w:tcW w:w="2841" w:type="dxa"/>
           </w:tcPr>
           <w:p>
-            <w:r>
-              <w:t>endecasílabos sueltos</w:t>
-            </w:r>
+            <w:proofErr w:type="spellStart"/>
+            <w:r>
+              <w:t>endecasílabos</w:t>
+            </w:r>
+            <w:proofErr w:type="spellEnd"/>
+            <w:r>
+              <w:t xml:space="preserve"> </w:t>
+            </w:r>
+            <w:proofErr w:type="spellStart"/>
+            <w:r>
+              <w:t>sueltos</w:t>
+            </w:r>
+            <w:proofErr w:type="spellEnd"/>
           </w:p>
         </w:tc>
         <w:tc>
@@ -635,9 +699,11 @@
             <w:tcW w:w="2841" w:type="dxa"/>
           </w:tcPr>
           <w:p>
+            <w:proofErr w:type="spellStart"/>
             <w:r>
               <w:t>soneto</w:t>
             </w:r>
+            <w:proofErr w:type="spellEnd"/>
           </w:p>
         </w:tc>
         <w:tc>
@@ -730,12 +796,21 @@
             <w:tcW w:w="2841" w:type="dxa"/>
           </w:tcPr>
           <w:p>
+            <w:proofErr w:type="spellStart"/>
             <w:r>
               <w:rPr>
                 <w:b/>
                 <w:i/>
               </w:rPr>
-              <w:t xml:space="preserve">Acto </w:t>
+              <w:t>Acto</w:t>
+            </w:r>
+            <w:proofErr w:type="spellEnd"/>
+            <w:r>
+              <w:rPr>
+                <w:b/>
+                <w:i/>
+              </w:rPr>
+              <w:t xml:space="preserve"> </w:t>
             </w:r>
             <w:r>
               <w:rPr>
@@ -775,9 +850,11 @@
             <w:tcW w:w="2841" w:type="dxa"/>
           </w:tcPr>
           <w:p>
+            <w:proofErr w:type="spellStart"/>
             <w:r>
               <w:t>quintillas</w:t>
             </w:r>
+            <w:proofErr w:type="spellEnd"/>
           </w:p>
         </w:tc>
         <w:tc>
@@ -807,9 +884,11 @@
             <w:tcW w:w="2841" w:type="dxa"/>
           </w:tcPr>
           <w:p>
+            <w:proofErr w:type="spellStart"/>
             <w:r>
               <w:t>Redondillas</w:t>
             </w:r>
+            <w:proofErr w:type="spellEnd"/>
           </w:p>
         </w:tc>
         <w:tc>
@@ -934,12 +1013,21 @@
             <w:tcW w:w="2841" w:type="dxa"/>
           </w:tcPr>
           <w:p>
+            <w:proofErr w:type="spellStart"/>
             <w:r>
               <w:rPr>
                 <w:b/>
                 <w:i/>
               </w:rPr>
-              <w:t xml:space="preserve">Acto </w:t>
+              <w:t>Acto</w:t>
+            </w:r>
+            <w:proofErr w:type="spellEnd"/>
+            <w:r>
+              <w:rPr>
+                <w:b/>
+                <w:i/>
+              </w:rPr>
+              <w:t xml:space="preserve"> </w:t>
             </w:r>
             <w:r>
               <w:rPr>
@@ -979,9 +1067,11 @@
             <w:tcW w:w="2841" w:type="dxa"/>
           </w:tcPr>
           <w:p>
+            <w:proofErr w:type="spellStart"/>
             <w:r>
               <w:t>redondillas</w:t>
             </w:r>
+            <w:proofErr w:type="spellEnd"/>
           </w:p>
         </w:tc>
         <w:tc>
@@ -1011,8 +1101,13 @@
             <w:tcW w:w="2841" w:type="dxa"/>
           </w:tcPr>
           <w:p>
-            <w:r>
-              <w:t>octavas reales</w:t>
+            <w:proofErr w:type="spellStart"/>
+            <w:r>
+              <w:t>octavas</w:t>
+            </w:r>
+            <w:proofErr w:type="spellEnd"/>
+            <w:r>
+              <w:t xml:space="preserve"> reales</w:t>
             </w:r>
           </w:p>
         </w:tc>
@@ -1049,9 +1144,19 @@
             <w:tcW w:w="2841" w:type="dxa"/>
           </w:tcPr>
           <w:p>
-            <w:r>
-              <w:t>tercetos encadenados</w:t>
-            </w:r>
+            <w:proofErr w:type="spellStart"/>
+            <w:r>
+              <w:t>tercetos</w:t>
+            </w:r>
+            <w:proofErr w:type="spellEnd"/>
+            <w:r>
+              <w:t xml:space="preserve"> </w:t>
+            </w:r>
+            <w:proofErr w:type="spellStart"/>
+            <w:r>
+              <w:t>encadenados</w:t>
+            </w:r>
+            <w:proofErr w:type="spellEnd"/>
           </w:p>
         </w:tc>
         <w:tc>
@@ -1150,6 +1255,7 @@
                 <w:i/>
               </w:rPr>
             </w:pPr>
+            <w:proofErr w:type="spellStart"/>
             <w:r>
               <w:rPr>
                 <w:b/>
@@ -1157,6 +1263,7 @@
               </w:rPr>
               <w:t>Resumen</w:t>
             </w:r>
+            <w:proofErr w:type="spellEnd"/>
           </w:p>
         </w:tc>
         <w:tc>
@@ -1206,12 +1313,14 @@
             <w:tcW w:w="2841" w:type="dxa"/>
           </w:tcPr>
           <w:p>
+            <w:proofErr w:type="spellStart"/>
             <w:r>
               <w:t>r</w:t>
             </w:r>
             <w:r>
               <w:t>edondillas</w:t>
             </w:r>
+            <w:proofErr w:type="spellEnd"/>
           </w:p>
         </w:tc>
         <w:tc>
@@ -1241,9 +1350,11 @@
             <w:tcW w:w="2841" w:type="dxa"/>
           </w:tcPr>
           <w:p>
+            <w:proofErr w:type="spellStart"/>
             <w:r>
               <w:t>quintillas</w:t>
             </w:r>
+            <w:proofErr w:type="spellEnd"/>
           </w:p>
         </w:tc>
         <w:tc>
@@ -1305,10 +1416,20 @@
             <w:tcW w:w="2841" w:type="dxa"/>
           </w:tcPr>
           <w:p>
+            <w:proofErr w:type="spellStart"/>
             <w:r>
               <w:lastRenderedPageBreak/>
-              <w:t>endecasílabos sueltos</w:t>
-            </w:r>
+              <w:t>endecasílabos</w:t>
+            </w:r>
+            <w:proofErr w:type="spellEnd"/>
+            <w:r>
+              <w:t xml:space="preserve"> </w:t>
+            </w:r>
+            <w:proofErr w:type="spellStart"/>
+            <w:r>
+              <w:t>sueltos</w:t>
+            </w:r>
+            <w:proofErr w:type="spellEnd"/>
           </w:p>
         </w:tc>
         <w:tc>
@@ -1338,8 +1459,13 @@
             <w:tcW w:w="2841" w:type="dxa"/>
           </w:tcPr>
           <w:p>
-            <w:r>
-              <w:t>octavas reales</w:t>
+            <w:proofErr w:type="spellStart"/>
+            <w:r>
+              <w:t>octavas</w:t>
+            </w:r>
+            <w:proofErr w:type="spellEnd"/>
+            <w:r>
+              <w:t xml:space="preserve"> reales</w:t>
             </w:r>
           </w:p>
         </w:tc>
@@ -1370,9 +1496,19 @@
             <w:tcW w:w="2841" w:type="dxa"/>
           </w:tcPr>
           <w:p>
-            <w:r>
-              <w:t>tercetos encadenados</w:t>
-            </w:r>
+            <w:proofErr w:type="spellStart"/>
+            <w:r>
+              <w:t>tercetos</w:t>
+            </w:r>
+            <w:proofErr w:type="spellEnd"/>
+            <w:r>
+              <w:t xml:space="preserve"> </w:t>
+            </w:r>
+            <w:proofErr w:type="spellStart"/>
+            <w:r>
+              <w:t>encadenados</w:t>
+            </w:r>
+            <w:proofErr w:type="spellEnd"/>
           </w:p>
         </w:tc>
         <w:tc>
@@ -1434,9 +1570,11 @@
             <w:tcW w:w="2841" w:type="dxa"/>
           </w:tcPr>
           <w:p>
+            <w:proofErr w:type="spellStart"/>
             <w:r>
               <w:t>soneto</w:t>
             </w:r>
+            <w:proofErr w:type="spellEnd"/>
           </w:p>
         </w:tc>
         <w:tc>
@@ -1723,7 +1861,23 @@
         <w:pStyle w:val="Prosa"/>
       </w:pPr>
       <w:r>
-        <w:t>Si hay notas, ahora no van como notas al pie, sino que las notas están en un archivo aparte. Dado que no se pueden usar números como en los versos, para las notas en las partes sin numerar (títulos, dedicatoria, dramatis personae, acotaciones, etc.), se usa @ delante la @palabra a la que afecta, o última palabra de la frase, de forma que se identifique después dónde va la llamada a la nota.</w:t>
+        <w:t xml:space="preserve">Si hay notas, ahora no van como notas al pie, sino que las notas están en un archivo aparte. Dado que no se pueden usar números como en los versos, para las notas en las partes sin numerar (títulos, dedicatoria, </w:t>
+      </w:r>
+      <w:proofErr w:type="spellStart"/>
+      <w:r>
+        <w:t>dramatis</w:t>
+      </w:r>
+      <w:proofErr w:type="spellEnd"/>
+      <w:r>
+        <w:t xml:space="preserve"> </w:t>
+      </w:r>
+      <w:proofErr w:type="spellStart"/>
+      <w:r>
+        <w:t>personae</w:t>
+      </w:r>
+      <w:proofErr w:type="spellEnd"/>
+      <w:r>
+        <w:t>, acotaciones, etc.), se usa @ delante la @palabra a la que afecta, o última palabra de la frase, de forma que se identifique después dónde va la llamada a la nota.</w:t>
       </w:r>
     </w:p>
     <w:p>
@@ -1763,7 +1917,7 @@
         <w:pStyle w:val="Dramatislista"/>
       </w:pPr>
       <w:r>
-        <w:t>personaje1</w:t>
+        <w:t>PERSONAJE1</w:t>
       </w:r>
       <w:r>
         <w:t xml:space="preserve">, </w:t>
@@ -1777,7 +1931,7 @@
         <w:pStyle w:val="Dramatislista"/>
       </w:pPr>
       <w:r>
-        <w:t>personaje2</w:t>
+        <w:t>PERSONAJE2</w:t>
       </w:r>
     </w:p>
     <w:p>
@@ -1785,7 +1939,10 @@
         <w:pStyle w:val="Dramatislista"/>
       </w:pPr>
       <w:r>
-        <w:t>personaje3</w:t>
+        <w:t>PERSONAJE3</w:t>
+      </w:r>
+      <w:r>
+        <w:t>, descripción</w:t>
       </w:r>
     </w:p>
     <w:p>
@@ -1793,7 +1950,7 @@
         <w:pStyle w:val="Dramatislista"/>
       </w:pPr>
       <w:r>
-        <w:t>@personaje4</w:t>
+        <w:t>@PERSONAJE4</w:t>
       </w:r>
     </w:p>
     <w:p>
@@ -1801,7 +1958,7 @@
         <w:pStyle w:val="Dramatislista"/>
       </w:pPr>
       <w:r>
-        <w:t>personaje5</w:t>
+        <w:t>PERSONAJE5</w:t>
       </w:r>
     </w:p>
     <w:p>
@@ -1809,7 +1966,7 @@
         <w:pStyle w:val="Dramatislista"/>
       </w:pPr>
       <w:r>
-        <w:t>personaje6</w:t>
+        <w:t>PERSONAJE6</w:t>
       </w:r>
     </w:p>
     <w:p>
@@ -1817,7 +1974,7 @@
         <w:pStyle w:val="Dramatislista"/>
       </w:pPr>
       <w:r>
-        <w:t>personaje7</w:t>
+        <w:t>PERSONAJE7</w:t>
       </w:r>
     </w:p>
     <w:p>
@@ -1825,7 +1982,7 @@
         <w:pStyle w:val="Dramatislista"/>
       </w:pPr>
       <w:r>
-        <w:t>personaje8</w:t>
+        <w:t>PERSONAJE8</w:t>
       </w:r>
     </w:p>
     <w:p>
@@ -2286,8 +2443,13 @@
       <w:pPr>
         <w:pStyle w:val="Partidofinal"/>
       </w:pPr>
-      <w:r>
-        <w:t xml:space="preserve">si hay unión,  </w:t>
+      <w:proofErr w:type="spellStart"/>
+      <w:r>
+        <w:t>si</w:t>
+      </w:r>
+      <w:proofErr w:type="spellEnd"/>
+      <w:r>
+        <w:t xml:space="preserve"> hay unión,  </w:t>
       </w:r>
     </w:p>
     <w:p>
@@ -4014,14 +4176,13 @@
     <w:basedOn w:val="Normal"/>
     <w:link w:val="DramatislistaCarattere"/>
     <w:qFormat/>
-    <w:rsid w:val="006F2D82"/>
+    <w:rsid w:val="00414907"/>
     <w:pPr>
       <w:spacing w:after="0"/>
       <w:jc w:val="center"/>
     </w:pPr>
     <w:rPr>
       <w:rFonts w:ascii="Garamond" w:hAnsi="Garamond"/>
-      <w:caps/>
       <w:sz w:val="24"/>
       <w:lang w:val="es-ES"/>
     </w:rPr>
@@ -4030,10 +4191,9 @@
     <w:name w:val="Dramatis_lista Carattere"/>
     <w:basedOn w:val="Fuentedeprrafopredeter"/>
     <w:link w:val="Dramatislista"/>
-    <w:rsid w:val="006F2D82"/>
+    <w:rsid w:val="00414907"/>
     <w:rPr>
       <w:rFonts w:ascii="Garamond" w:hAnsi="Garamond"/>
-      <w:caps/>
       <w:sz w:val="24"/>
       <w:lang w:val="es-ES"/>
     </w:rPr>

</xml_diff>